<commit_message>
Updated user story and module 2 with terminology
</commit_message>
<xml_diff>
--- a/Aaron Camp-module 2.docx
+++ b/Aaron Camp-module 2.docx
@@ -32,7 +32,41 @@
         <w:t>***********************************************************</w:t>
       </w:r>
     </w:p>
-    <w:p/>
+    <w:p>
+      <w:r>
+        <w:t>Slip – A parking spot for a boat.</w:t>
+      </w:r>
+    </w:p>
+    <w:p>
+      <w:r>
+        <w:t>Reservation – A booking that saves a slip for a customer.</w:t>
+      </w:r>
+    </w:p>
+    <w:p>
+      <w:r>
+        <w:t>Waitlist – A list of people waiting for a slip when none are available.</w:t>
+      </w:r>
+    </w:p>
+    <w:p>
+      <w:r>
+        <w:t>Customer ID – A special number given to each customer to tell them apart.</w:t>
+      </w:r>
+    </w:p>
+    <w:p>
+      <w:r>
+        <w:t>Username – The customer’s email, used to log in.</w:t>
+      </w:r>
+    </w:p>
+    <w:p>
+      <w:r>
+        <w:t>Session – The time a customer stays logged into the system.</w:t>
+      </w:r>
+    </w:p>
+    <w:p>
+      <w:r>
+        <w:t>Authentication – Checking if a user is who they say they are.</w:t>
+      </w:r>
+    </w:p>
     <w:p>
       <w:r>
         <w:t>We will look at user cases provided by the following personas.</w:t>
@@ -192,6 +226,7 @@
           </w:tcPr>
           <w:p>
             <w:r>
+              <w:lastRenderedPageBreak/>
               <w:t xml:space="preserve">As a marina employee, Cindy wants to be able to find slips by </w:t>
             </w:r>
             <w:proofErr w:type="gramStart"/>
@@ -244,7 +279,6 @@
     <w:p/>
     <w:p>
       <w:r>
-        <w:lastRenderedPageBreak/>
         <w:t>RICK STILLS</w:t>
       </w:r>
     </w:p>

</xml_diff>

<commit_message>
added updates to mod 2 file
</commit_message>
<xml_diff>
--- a/Aaron Camp-module 2.docx
+++ b/Aaron Camp-module 2.docx
@@ -32,7 +32,41 @@
         <w:t>***********************************************************</w:t>
       </w:r>
     </w:p>
-    <w:p/>
+    <w:p>
+      <w:r>
+        <w:t>Slip – A parking spot for a boat.</w:t>
+      </w:r>
+    </w:p>
+    <w:p>
+      <w:r>
+        <w:t>Reservation – A booking that saves a slip for a customer.</w:t>
+      </w:r>
+    </w:p>
+    <w:p>
+      <w:r>
+        <w:t>Waitlist – A list of people waiting for a slip when none are available.</w:t>
+      </w:r>
+    </w:p>
+    <w:p>
+      <w:r>
+        <w:t>Customer ID – A special number given to each customer to tell them apart.</w:t>
+      </w:r>
+    </w:p>
+    <w:p>
+      <w:r>
+        <w:t>Username – The customer’s email, used to log in.</w:t>
+      </w:r>
+    </w:p>
+    <w:p>
+      <w:r>
+        <w:t>Session – The time a customer stays logged into the system.</w:t>
+      </w:r>
+    </w:p>
+    <w:p>
+      <w:r>
+        <w:t>Authentication – Checking if a user is who they say they are.</w:t>
+      </w:r>
+    </w:p>
     <w:p>
       <w:r>
         <w:t>We will look at user cases provided by the following personas.</w:t>
@@ -192,6 +226,7 @@
           </w:tcPr>
           <w:p>
             <w:r>
+              <w:lastRenderedPageBreak/>
               <w:t xml:space="preserve">As a marina employee, Cindy wants to be able to find slips by </w:t>
             </w:r>
             <w:proofErr w:type="gramStart"/>
@@ -244,7 +279,6 @@
     <w:p/>
     <w:p>
       <w:r>
-        <w:lastRenderedPageBreak/>
         <w:t>RICK STILLS</w:t>
       </w:r>
     </w:p>

</xml_diff>